<commit_message>
(feat) add form LPF, PDP, dan LHP beserta sebagian cetakannya(16/01/2025)
</commit_message>
<xml_diff>
--- a/resources/templates/Dokpenyidikan/surat-lpf.docx
+++ b/resources/templates/Dokpenyidikan/surat-lpf.docx
@@ -435,7 +435,47 @@
           <w:color w:val="000000" w:themeColor="text1"/>
           <w:sz w:val="22"/>
         </w:rPr>
-        <w:t>Nomor : LPF-.......(2)......./Kode Kantor/ Tahun</w:t>
+        <w:t>Nomor : LPF-</w:t>
+      </w:r>
+      <w:r>
+        <w:rPr>
+          <w:rFonts w:ascii="Arial" w:eastAsia="Arial" w:hAnsi="Arial" w:cs="Arial"/>
+          <w:color w:val="000000" w:themeColor="text1"/>
+          <w:sz w:val="22"/>
+        </w:rPr>
+        <w:t>${no_lpf}</w:t>
+      </w:r>
+      <w:r>
+        <w:rPr>
+          <w:rFonts w:ascii="Arial" w:eastAsia="Arial" w:hAnsi="Arial" w:cs="Arial"/>
+          <w:color w:val="000000" w:themeColor="text1"/>
+          <w:sz w:val="22"/>
+        </w:rPr>
+        <w:t>/</w:t>
+      </w:r>
+      <w:r>
+        <w:rPr>
+          <w:rFonts w:ascii="Arial" w:eastAsia="Arial" w:hAnsi="Arial" w:cs="Arial"/>
+          <w:color w:val="000000" w:themeColor="text1"/>
+          <w:sz w:val="22"/>
+        </w:rPr>
+        <w:t>KPU.206</w:t>
+      </w:r>
+      <w:r>
+        <w:rPr>
+          <w:rFonts w:ascii="Arial" w:eastAsia="Arial" w:hAnsi="Arial" w:cs="Arial"/>
+          <w:color w:val="000000" w:themeColor="text1"/>
+          <w:sz w:val="22"/>
+        </w:rPr>
+        <w:t>/</w:t>
+      </w:r>
+      <w:r>
+        <w:rPr>
+          <w:rFonts w:ascii="Arial" w:eastAsia="Arial" w:hAnsi="Arial" w:cs="Arial"/>
+          <w:color w:val="000000" w:themeColor="text1"/>
+          <w:sz w:val="22"/>
+        </w:rPr>
+        <w:t>${tahun_lpf}</w:t>
       </w:r>
     </w:p>
     <w:p>
@@ -629,7 +669,23 @@
                 <w:color w:val="000000" w:themeColor="text1"/>
                 <w:sz w:val="20"/>
               </w:rPr>
-              <w:t>……………(3)……………/……………(4)…………….</w:t>
+              <w:t>${</w:t>
+            </w:r>
+            <w:r>
+              <w:rPr>
+                <w:rFonts w:ascii="Arial" w:eastAsia="Arial" w:hAnsi="Arial" w:cs="Arial"/>
+                <w:color w:val="000000" w:themeColor="text1"/>
+                <w:sz w:val="20"/>
+              </w:rPr>
+              <w:t>dugaan_pelanggaran</w:t>
+            </w:r>
+            <w:r>
+              <w:rPr>
+                <w:rFonts w:ascii="Arial" w:eastAsia="Arial" w:hAnsi="Arial" w:cs="Arial"/>
+                <w:color w:val="000000" w:themeColor="text1"/>
+                <w:sz w:val="20"/>
+              </w:rPr>
+              <w:t>}</w:t>
             </w:r>
           </w:p>
         </w:tc>
@@ -739,7 +795,23 @@
                 <w:color w:val="000000" w:themeColor="text1"/>
                 <w:sz w:val="20"/>
               </w:rPr>
-              <w:t>……………………………(5)……………………………</w:t>
+              <w:t>${</w:t>
+            </w:r>
+            <w:r>
+              <w:rPr>
+                <w:rFonts w:ascii="Arial" w:eastAsia="Arial" w:hAnsi="Arial" w:cs="Arial"/>
+                <w:color w:val="000000" w:themeColor="text1"/>
+                <w:sz w:val="20"/>
+              </w:rPr>
+              <w:t>locus_lp</w:t>
+            </w:r>
+            <w:r>
+              <w:rPr>
+                <w:rFonts w:ascii="Arial" w:eastAsia="Arial" w:hAnsi="Arial" w:cs="Arial"/>
+                <w:color w:val="000000" w:themeColor="text1"/>
+                <w:sz w:val="20"/>
+              </w:rPr>
+              <w:t>}</w:t>
             </w:r>
           </w:p>
         </w:tc>
@@ -867,7 +939,23 @@
                 <w:color w:val="000000" w:themeColor="text1"/>
                 <w:sz w:val="20"/>
               </w:rPr>
-              <w:t>……………(6)……………/……………(7)…………….</w:t>
+              <w:t>${</w:t>
+            </w:r>
+            <w:r>
+              <w:rPr>
+                <w:rFonts w:ascii="Arial" w:eastAsia="Arial" w:hAnsi="Arial" w:cs="Arial"/>
+                <w:color w:val="000000" w:themeColor="text1"/>
+                <w:sz w:val="20"/>
+              </w:rPr>
+              <w:t>tempus_lp</w:t>
+            </w:r>
+            <w:r>
+              <w:rPr>
+                <w:rFonts w:ascii="Arial" w:eastAsia="Arial" w:hAnsi="Arial" w:cs="Arial"/>
+                <w:color w:val="000000" w:themeColor="text1"/>
+                <w:sz w:val="20"/>
+              </w:rPr>
+              <w:t>}</w:t>
             </w:r>
           </w:p>
         </w:tc>
@@ -1063,7 +1151,7 @@
                 <w:color w:val="000000" w:themeColor="text1"/>
                 <w:sz w:val="20"/>
               </w:rPr>
-              <w:t>……………………………(8)……………………………</w:t>
+              <w:t>${nama_saksi}</w:t>
             </w:r>
           </w:p>
         </w:tc>
@@ -1165,7 +1253,7 @@
                 <w:color w:val="000000" w:themeColor="text1"/>
                 <w:sz w:val="20"/>
               </w:rPr>
-              <w:t>……………………………(9)……………………………</w:t>
+              <w:t>${jk_kelamin_saksi}</w:t>
             </w:r>
           </w:p>
         </w:tc>
@@ -1267,7 +1355,7 @@
                 <w:color w:val="000000" w:themeColor="text1"/>
                 <w:sz w:val="20"/>
               </w:rPr>
-              <w:t>……………………………(10)………………………….</w:t>
+              <w:t>${umur_saksi}</w:t>
             </w:r>
           </w:p>
         </w:tc>
@@ -1369,7 +1457,7 @@
                 <w:color w:val="000000" w:themeColor="text1"/>
                 <w:sz w:val="20"/>
               </w:rPr>
-              <w:t>……………………………(11)………………………….</w:t>
+              <w:t>${alamat_saksi}</w:t>
             </w:r>
           </w:p>
         </w:tc>
@@ -1479,7 +1567,23 @@
                 <w:color w:val="000000" w:themeColor="text1"/>
                 <w:sz w:val="20"/>
               </w:rPr>
-              <w:t>……………………………(12)………………………….</w:t>
+              <w:t>${</w:t>
+            </w:r>
+            <w:r>
+              <w:rPr>
+                <w:rFonts w:ascii="Arial" w:eastAsia="Arial" w:hAnsi="Arial" w:cs="Arial"/>
+                <w:color w:val="000000" w:themeColor="text1"/>
+                <w:sz w:val="20"/>
+              </w:rPr>
+              <w:t>status_pelanggaran_lpp</w:t>
+            </w:r>
+            <w:r>
+              <w:rPr>
+                <w:rFonts w:ascii="Arial" w:eastAsia="Arial" w:hAnsi="Arial" w:cs="Arial"/>
+                <w:color w:val="000000" w:themeColor="text1"/>
+                <w:sz w:val="20"/>
+              </w:rPr>
+              <w:t>}</w:t>
             </w:r>
           </w:p>
         </w:tc>
@@ -1641,7 +1745,7 @@
                 <w:color w:val="000000" w:themeColor="text1"/>
                 <w:sz w:val="20"/>
               </w:rPr>
-              <w:t>………(13)………</w:t>
+              <w:t>${formatPrint}</w:t>
             </w:r>
           </w:p>
         </w:tc>
@@ -1796,7 +1900,7 @@
                 <w:color w:val="000000" w:themeColor="text1"/>
                 <w:sz w:val="20"/>
               </w:rPr>
-              <w:t>………(15)………</w:t>
+              <w:t>${formatSbp}</w:t>
             </w:r>
           </w:p>
         </w:tc>
@@ -1951,7 +2055,7 @@
                 <w:color w:val="000000" w:themeColor="text1"/>
                 <w:sz w:val="20"/>
               </w:rPr>
-              <w:t>………(17)………</w:t>
+              <w:t>${formatLp}</w:t>
             </w:r>
           </w:p>
         </w:tc>
@@ -2106,7 +2210,7 @@
                 <w:color w:val="000000" w:themeColor="text1"/>
                 <w:sz w:val="20"/>
               </w:rPr>
-              <w:t>………(19)………</w:t>
+              <w:t>-</w:t>
             </w:r>
           </w:p>
         </w:tc>
@@ -2261,7 +2365,7 @@
                 <w:color w:val="000000" w:themeColor="text1"/>
                 <w:sz w:val="20"/>
               </w:rPr>
-              <w:t>………(21)………</w:t>
+              <w:t>-</w:t>
             </w:r>
           </w:p>
         </w:tc>
@@ -2416,7 +2520,7 @@
                 <w:color w:val="000000" w:themeColor="text1"/>
                 <w:sz w:val="20"/>
               </w:rPr>
-              <w:t>………(23)………</w:t>
+              <w:t>-</w:t>
             </w:r>
           </w:p>
         </w:tc>
@@ -2571,7 +2675,7 @@
                 <w:color w:val="000000" w:themeColor="text1"/>
                 <w:sz w:val="20"/>
               </w:rPr>
-              <w:t>………(25)………</w:t>
+              <w:t>-</w:t>
             </w:r>
           </w:p>
         </w:tc>
@@ -2780,7 +2884,7 @@
                 <w:color w:val="000000" w:themeColor="text1"/>
                 <w:sz w:val="20"/>
               </w:rPr>
-              <w:t>……………………………(27)…………………………</w:t>
+              <w:t>-</w:t>
             </w:r>
           </w:p>
         </w:tc>
@@ -2882,7 +2986,7 @@
                 <w:color w:val="000000" w:themeColor="text1"/>
                 <w:sz w:val="20"/>
               </w:rPr>
-              <w:t>……………………………(28)…………………………</w:t>
+              <w:t>${jenis_barang}</w:t>
             </w:r>
           </w:p>
         </w:tc>
@@ -2984,7 +3088,7 @@
                 <w:color w:val="000000" w:themeColor="text1"/>
                 <w:sz w:val="20"/>
               </w:rPr>
-              <w:t>……………………………(29)…………………………</w:t>
+              <w:t>${merek_barang_lpf}</w:t>
             </w:r>
           </w:p>
         </w:tc>
@@ -3086,7 +3190,7 @@
                 <w:color w:val="000000" w:themeColor="text1"/>
                 <w:sz w:val="20"/>
               </w:rPr>
-              <w:t>……………………………(30)…………………………</w:t>
+              <w:t>${kondisi_barang_lpf}</w:t>
             </w:r>
           </w:p>
         </w:tc>
@@ -3188,7 +3292,7 @@
                 <w:color w:val="000000" w:themeColor="text1"/>
                 <w:sz w:val="20"/>
               </w:rPr>
-              <w:t>……………………………(31)…………………………</w:t>
+              <w:t>${tipe_barang_lpf}</w:t>
             </w:r>
           </w:p>
         </w:tc>
@@ -3290,7 +3394,7 @@
                 <w:color w:val="000000" w:themeColor="text1"/>
                 <w:sz w:val="20"/>
               </w:rPr>
-              <w:t>……………………………(32)…………………………</w:t>
+              <w:t>${spesifikasi_barang_lpf}</w:t>
             </w:r>
           </w:p>
         </w:tc>
@@ -3392,7 +3496,23 @@
                 <w:color w:val="000000" w:themeColor="text1"/>
                 <w:sz w:val="20"/>
               </w:rPr>
-              <w:t>……………………………(33)…………………………</w:t>
+              <w:t>${</w:t>
+            </w:r>
+            <w:r>
+              <w:rPr>
+                <w:rFonts w:ascii="Arial" w:eastAsia="Arial" w:hAnsi="Arial" w:cs="Arial"/>
+                <w:color w:val="000000" w:themeColor="text1"/>
+                <w:sz w:val="20"/>
+              </w:rPr>
+              <w:t>jumlah_koli_lpp</w:t>
+            </w:r>
+            <w:r>
+              <w:rPr>
+                <w:rFonts w:ascii="Arial" w:eastAsia="Arial" w:hAnsi="Arial" w:cs="Arial"/>
+                <w:color w:val="000000" w:themeColor="text1"/>
+                <w:sz w:val="20"/>
+              </w:rPr>
+              <w:t>}</w:t>
             </w:r>
           </w:p>
         </w:tc>
@@ -3494,7 +3614,23 @@
                 <w:color w:val="000000" w:themeColor="text1"/>
                 <w:sz w:val="20"/>
               </w:rPr>
-              <w:t>……………………………(34)…………………………</w:t>
+              <w:t>${</w:t>
+            </w:r>
+            <w:r>
+              <w:rPr>
+                <w:rFonts w:ascii="Arial" w:eastAsia="Arial" w:hAnsi="Arial" w:cs="Arial"/>
+                <w:color w:val="000000" w:themeColor="text1"/>
+                <w:sz w:val="20"/>
+              </w:rPr>
+              <w:t>jumlah_koli_lpp</w:t>
+            </w:r>
+            <w:r>
+              <w:rPr>
+                <w:rFonts w:ascii="Arial" w:eastAsia="Arial" w:hAnsi="Arial" w:cs="Arial"/>
+                <w:color w:val="000000" w:themeColor="text1"/>
+                <w:sz w:val="20"/>
+              </w:rPr>
+              <w:t>}</w:t>
             </w:r>
           </w:p>
         </w:tc>
@@ -3604,7 +3740,7 @@
                 <w:color w:val="000000" w:themeColor="text1"/>
                 <w:sz w:val="20"/>
               </w:rPr>
-              <w:t>……………………………(35)…………………………</w:t>
+              <w:t>-</w:t>
             </w:r>
           </w:p>
         </w:tc>
@@ -3706,7 +3842,7 @@
                 <w:color w:val="000000" w:themeColor="text1"/>
                 <w:sz w:val="20"/>
               </w:rPr>
-              <w:t>……………………………(36)…………………………</w:t>
+              <w:t>${kantor_pendaftaran_lpf}</w:t>
             </w:r>
           </w:p>
         </w:tc>
@@ -3808,7 +3944,23 @@
                 <w:color w:val="000000" w:themeColor="text1"/>
                 <w:sz w:val="20"/>
               </w:rPr>
-              <w:t>……………………………(37)…………………………</w:t>
+              <w:t>${</w:t>
+            </w:r>
+            <w:r>
+              <w:rPr>
+                <w:rFonts w:ascii="Arial" w:eastAsia="Arial" w:hAnsi="Arial" w:cs="Arial"/>
+                <w:color w:val="000000" w:themeColor="text1"/>
+                <w:sz w:val="20"/>
+              </w:rPr>
+              <w:t>jumlah_jenis_ukuran_no</w:t>
+            </w:r>
+            <w:r>
+              <w:rPr>
+                <w:rFonts w:ascii="Arial" w:eastAsia="Arial" w:hAnsi="Arial" w:cs="Arial"/>
+                <w:color w:val="000000" w:themeColor="text1"/>
+                <w:sz w:val="20"/>
+              </w:rPr>
+              <w:t>}</w:t>
             </w:r>
           </w:p>
         </w:tc>
@@ -3910,7 +4062,23 @@
                 <w:color w:val="000000" w:themeColor="text1"/>
                 <w:sz w:val="20"/>
               </w:rPr>
-              <w:t>……………………………(38)…………………………</w:t>
+              <w:t>${</w:t>
+            </w:r>
+            <w:r>
+              <w:rPr>
+                <w:rFonts w:ascii="Arial" w:eastAsia="Arial" w:hAnsi="Arial" w:cs="Arial"/>
+                <w:color w:val="000000" w:themeColor="text1"/>
+                <w:sz w:val="20"/>
+              </w:rPr>
+              <w:t>tgl_dokumen</w:t>
+            </w:r>
+            <w:r>
+              <w:rPr>
+                <w:rFonts w:ascii="Arial" w:eastAsia="Arial" w:hAnsi="Arial" w:cs="Arial"/>
+                <w:color w:val="000000" w:themeColor="text1"/>
+                <w:sz w:val="20"/>
+              </w:rPr>
+              <w:t>}</w:t>
             </w:r>
           </w:p>
         </w:tc>
@@ -4020,7 +4188,7 @@
                 <w:color w:val="000000" w:themeColor="text1"/>
                 <w:sz w:val="20"/>
               </w:rPr>
-              <w:t>……………………………(39)…………………………</w:t>
+              <w:t>-</w:t>
             </w:r>
           </w:p>
         </w:tc>
@@ -4140,7 +4308,7 @@
                 <w:color w:val="000000" w:themeColor="text1"/>
                 <w:sz w:val="20"/>
               </w:rPr>
-              <w:t>……………………………(40)…………………………</w:t>
+              <w:t>${no_polisi}</w:t>
             </w:r>
           </w:p>
         </w:tc>
@@ -4242,7 +4410,23 @@
                 <w:color w:val="000000" w:themeColor="text1"/>
                 <w:sz w:val="20"/>
               </w:rPr>
-              <w:t>……………………………(41)…………………………</w:t>
+              <w:t>${</w:t>
+            </w:r>
+            <w:r>
+              <w:rPr>
+                <w:rFonts w:ascii="Arial" w:eastAsia="Arial" w:hAnsi="Arial" w:cs="Arial"/>
+                <w:color w:val="000000" w:themeColor="text1"/>
+                <w:sz w:val="20"/>
+              </w:rPr>
+              <w:t>no_container_lpp</w:t>
+            </w:r>
+            <w:r>
+              <w:rPr>
+                <w:rFonts w:ascii="Arial" w:eastAsia="Arial" w:hAnsi="Arial" w:cs="Arial"/>
+                <w:color w:val="000000" w:themeColor="text1"/>
+                <w:sz w:val="20"/>
+              </w:rPr>
+              <w:t>}</w:t>
             </w:r>
           </w:p>
         </w:tc>
@@ -4344,7 +4528,23 @@
                 <w:color w:val="000000" w:themeColor="text1"/>
                 <w:sz w:val="20"/>
               </w:rPr>
-              <w:t>……………………………(42)…………………………</w:t>
+              <w:t>${</w:t>
+            </w:r>
+            <w:r>
+              <w:rPr>
+                <w:rFonts w:ascii="Arial" w:eastAsia="Arial" w:hAnsi="Arial" w:cs="Arial"/>
+                <w:color w:val="000000" w:themeColor="text1"/>
+                <w:sz w:val="20"/>
+              </w:rPr>
+              <w:t>no_container_lpp</w:t>
+            </w:r>
+            <w:r>
+              <w:rPr>
+                <w:rFonts w:ascii="Arial" w:eastAsia="Arial" w:hAnsi="Arial" w:cs="Arial"/>
+                <w:color w:val="000000" w:themeColor="text1"/>
+                <w:sz w:val="20"/>
+              </w:rPr>
+              <w:t>}</w:t>
             </w:r>
           </w:p>
         </w:tc>
@@ -4444,7 +4644,7 @@
                 <w:color w:val="000000" w:themeColor="text1"/>
                 <w:sz w:val="20"/>
               </w:rPr>
-              <w:t>……………………………(43)…………………………</w:t>
+              <w:t>${kesimpulan_lpf}</w:t>
             </w:r>
           </w:p>
         </w:tc>
@@ -4544,7 +4744,7 @@
                 <w:color w:val="000000" w:themeColor="text1"/>
                 <w:sz w:val="20"/>
               </w:rPr>
-              <w:t>……………………………(44)…………………………</w:t>
+              <w:t>${usulan_lpf}</w:t>
             </w:r>
           </w:p>
         </w:tc>
@@ -4682,31 +4882,20 @@
           </w:tcPr>
           <w:p>
             <w:pPr>
-              <w:jc w:val="center"/>
-              <w:rPr>
-                <w:rFonts w:ascii="Arial" w:eastAsia="Arial" w:hAnsi="Arial" w:cs="Arial"/>
-                <w:color w:val="000000" w:themeColor="text1"/>
-                <w:sz w:val="20"/>
-              </w:rPr>
-            </w:pPr>
-            <w:r>
-              <w:rPr>
-                <w:rFonts w:ascii="Arial" w:eastAsia="Arial" w:hAnsi="Arial" w:cs="Arial"/>
-                <w:color w:val="000000" w:themeColor="text1"/>
-                <w:sz w:val="20"/>
-              </w:rPr>
-              <w:t>……………………………(45)…………………………</w:t>
-            </w:r>
-          </w:p>
-          <w:p>
-            <w:pPr>
-              <w:jc w:val="center"/>
-              <w:rPr>
-                <w:rFonts w:ascii="Arial" w:eastAsia="Arial" w:hAnsi="Arial" w:cs="Arial"/>
-                <w:color w:val="000000" w:themeColor="text1"/>
-                <w:sz w:val="20"/>
-              </w:rPr>
-            </w:pPr>
+              <w:rPr>
+                <w:rFonts w:ascii="Arial" w:eastAsia="Arial" w:hAnsi="Arial" w:cs="Arial"/>
+                <w:color w:val="000000" w:themeColor="text1"/>
+                <w:sz w:val="20"/>
+              </w:rPr>
+            </w:pPr>
+            <w:r>
+              <w:rPr>
+                <w:rFonts w:ascii="Arial" w:eastAsia="Arial" w:hAnsi="Arial" w:cs="Arial"/>
+                <w:color w:val="000000" w:themeColor="text1"/>
+                <w:sz w:val="20"/>
+              </w:rPr>
+              <w:t>${catatan_lpf}</w:t>
+            </w:r>
           </w:p>
         </w:tc>
       </w:tr>
@@ -4726,21 +4915,13 @@
       <w:tblPr>
         <w:tblStyle w:val="101"/>
         <w:tblW w:w="9396" w:type="dxa"/>
-        <w:tblBorders>
-          <w:top w:val="nil"/>
-          <w:left w:val="nil"/>
-          <w:bottom w:val="nil"/>
-          <w:right w:val="nil"/>
-          <w:insideH w:val="nil"/>
-          <w:insideV w:val="nil"/>
-        </w:tblBorders>
         <w:tblLayout w:type="fixed"/>
         <w:tblLook w:val="0400" w:firstRow="0" w:lastRow="0" w:firstColumn="0" w:lastColumn="0" w:noHBand="0" w:noVBand="1"/>
       </w:tblPr>
       <w:tblGrid>
         <w:gridCol w:w="3240"/>
-        <w:gridCol w:w="3150"/>
-        <w:gridCol w:w="3006"/>
+        <w:gridCol w:w="2851"/>
+        <w:gridCol w:w="3305"/>
       </w:tblGrid>
       <w:tr>
         <w:tc>
@@ -4764,7 +4945,7 @@
         </w:tc>
         <w:tc>
           <w:tcPr>
-            <w:tcW w:w="3150" w:type="dxa"/>
+            <w:tcW w:w="2851" w:type="dxa"/>
           </w:tcPr>
           <w:p>
             <w:pPr>
@@ -4783,7 +4964,7 @@
         </w:tc>
         <w:tc>
           <w:tcPr>
-            <w:tcW w:w="3006" w:type="dxa"/>
+            <w:tcW w:w="3305" w:type="dxa"/>
           </w:tcPr>
           <w:p>
             <w:pPr>
@@ -4804,7 +4985,23 @@
                 <w:color w:val="000000" w:themeColor="text1"/>
                 <w:sz w:val="20"/>
               </w:rPr>
-              <w:t>…………, ………(46)………</w:t>
+              <w:t>Batam</w:t>
+            </w:r>
+            <w:r>
+              <w:rPr>
+                <w:rFonts w:ascii="Arial" w:eastAsia="Arial" w:hAnsi="Arial" w:cs="Arial"/>
+                <w:color w:val="000000" w:themeColor="text1"/>
+                <w:sz w:val="20"/>
+              </w:rPr>
+              <w:t xml:space="preserve">, </w:t>
+            </w:r>
+            <w:r>
+              <w:rPr>
+                <w:rFonts w:ascii="Arial" w:eastAsia="Arial" w:hAnsi="Arial" w:cs="Arial"/>
+                <w:color w:val="000000" w:themeColor="text1"/>
+                <w:sz w:val="20"/>
+              </w:rPr>
+              <w:t>${tgl_lpf}</w:t>
             </w:r>
           </w:p>
         </w:tc>
@@ -4831,7 +5028,7 @@
         </w:tc>
         <w:tc>
           <w:tcPr>
-            <w:tcW w:w="3150" w:type="dxa"/>
+            <w:tcW w:w="2851" w:type="dxa"/>
           </w:tcPr>
           <w:p>
             <w:pPr>
@@ -4850,7 +5047,7 @@
         </w:tc>
         <w:tc>
           <w:tcPr>
-            <w:tcW w:w="3006" w:type="dxa"/>
+            <w:tcW w:w="3305" w:type="dxa"/>
           </w:tcPr>
           <w:p>
             <w:pPr>
@@ -4899,7 +5096,39 @@
                 <w:color w:val="000000" w:themeColor="text1"/>
                 <w:sz w:val="20"/>
               </w:rPr>
-              <w:t>……………(47)……………</w:t>
+              <w:t>${</w:t>
+            </w:r>
+            <w:r>
+              <w:rPr>
+                <w:rFonts w:ascii="Arial" w:eastAsia="Arial" w:hAnsi="Arial" w:cs="Arial"/>
+                <w:color w:val="000000" w:themeColor="text1"/>
+                <w:sz w:val="20"/>
+              </w:rPr>
+              <w:t>id_</w:t>
+            </w:r>
+            <w:r>
+              <w:rPr>
+                <w:rFonts w:ascii="Arial" w:eastAsia="Arial" w:hAnsi="Arial" w:cs="Arial"/>
+                <w:color w:val="000000" w:themeColor="text1"/>
+                <w:sz w:val="20"/>
+              </w:rPr>
+              <w:t>2</w:t>
+            </w:r>
+            <w:r>
+              <w:rPr>
+                <w:rFonts w:ascii="Arial" w:eastAsia="Arial" w:hAnsi="Arial" w:cs="Arial"/>
+                <w:color w:val="000000" w:themeColor="text1"/>
+                <w:sz w:val="20"/>
+              </w:rPr>
+              <w:t>_pejabat_penyidik</w:t>
+            </w:r>
+            <w:r>
+              <w:rPr>
+                <w:rFonts w:ascii="Arial" w:eastAsia="Arial" w:hAnsi="Arial" w:cs="Arial"/>
+                <w:color w:val="000000" w:themeColor="text1"/>
+                <w:sz w:val="20"/>
+              </w:rPr>
+              <w:t>_jabatan}</w:t>
             </w:r>
           </w:p>
           <w:p>
@@ -4915,14 +5144,6 @@
                 <w:sz w:val="20"/>
               </w:rPr>
             </w:pPr>
-            <w:r>
-              <w:rPr>
-                <w:rFonts w:ascii="Arial" w:eastAsia="Arial" w:hAnsi="Arial" w:cs="Arial"/>
-                <w:color w:val="000000" w:themeColor="text1"/>
-                <w:sz w:val="20"/>
-              </w:rPr>
-              <w:t>……(48)……</w:t>
-            </w:r>
           </w:p>
           <w:p>
             <w:pPr>
@@ -4957,7 +5178,55 @@
                 <w:color w:val="000000" w:themeColor="text1"/>
                 <w:sz w:val="20"/>
               </w:rPr>
-              <w:t xml:space="preserve">……(49)…… </w:t>
+              <w:t>${</w:t>
+            </w:r>
+            <w:r>
+              <w:rPr>
+                <w:rFonts w:ascii="Arial" w:eastAsia="Arial" w:hAnsi="Arial" w:cs="Arial"/>
+                <w:color w:val="000000" w:themeColor="text1"/>
+                <w:sz w:val="20"/>
+              </w:rPr>
+              <w:t>id_</w:t>
+            </w:r>
+            <w:r>
+              <w:rPr>
+                <w:rFonts w:ascii="Arial" w:eastAsia="Arial" w:hAnsi="Arial" w:cs="Arial"/>
+                <w:color w:val="000000" w:themeColor="text1"/>
+                <w:sz w:val="20"/>
+              </w:rPr>
+              <w:t>2</w:t>
+            </w:r>
+            <w:r>
+              <w:rPr>
+                <w:rFonts w:ascii="Arial" w:eastAsia="Arial" w:hAnsi="Arial" w:cs="Arial"/>
+                <w:color w:val="000000" w:themeColor="text1"/>
+                <w:sz w:val="20"/>
+              </w:rPr>
+              <w:t>_pejabat_penyidik</w:t>
+            </w:r>
+            <w:r>
+              <w:rPr>
+                <w:rFonts w:ascii="Arial" w:eastAsia="Arial" w:hAnsi="Arial" w:cs="Arial"/>
+                <w:color w:val="000000" w:themeColor="text1"/>
+                <w:sz w:val="20"/>
+              </w:rPr>
+              <w:t>_</w:t>
+            </w:r>
+            <w:r>
+              <w:rPr>
+                <w:rFonts w:ascii="Arial" w:eastAsia="Arial" w:hAnsi="Arial" w:cs="Arial"/>
+                <w:color w:val="000000" w:themeColor="text1"/>
+                <w:sz w:val="20"/>
+              </w:rPr>
+              <w:t>nama</w:t>
+            </w:r>
+            <w:r>
+              <w:rPr>
+                <w:rFonts w:ascii="Arial" w:eastAsia="Arial" w:hAnsi="Arial" w:cs="Arial"/>
+                <w:color w:val="000000" w:themeColor="text1"/>
+                <w:sz w:val="20"/>
+              </w:rPr>
+              <w:t>}</w:t>
             </w:r>
           </w:p>
           <w:p>
@@ -4979,7 +5248,7 @@
                 <w:color w:val="000000" w:themeColor="text1"/>
                 <w:sz w:val="20"/>
               </w:rPr>
-              <w:t>NIP. ……(50)……</w:t>
+              <w:t>NIP.</w:t>
             </w:r>
             <w:r>
               <w:rPr>
@@ -5047,11 +5316,51 @@
                 </mc:Fallback>
               </mc:AlternateContent>
             </w:r>
-          </w:p>
-        </w:tc>
-        <w:tc>
-          <w:tcPr>
-            <w:tcW w:w="3150" w:type="dxa"/>
+            <w:r>
+              <w:rPr>
+                <w:rFonts w:ascii="Arial" w:eastAsia="Arial" w:hAnsi="Arial" w:cs="Arial"/>
+                <w:color w:val="000000" w:themeColor="text1"/>
+                <w:sz w:val="20"/>
+              </w:rPr>
+              <w:t>${</w:t>
+            </w:r>
+            <w:r>
+              <w:rPr>
+                <w:rFonts w:ascii="Arial" w:eastAsia="Arial" w:hAnsi="Arial" w:cs="Arial"/>
+                <w:color w:val="000000" w:themeColor="text1"/>
+                <w:sz w:val="20"/>
+              </w:rPr>
+              <w:t>id_1_pejabat_penyidik</w:t>
+            </w:r>
+            <w:r>
+              <w:rPr>
+                <w:rFonts w:ascii="Arial" w:eastAsia="Arial" w:hAnsi="Arial" w:cs="Arial"/>
+                <w:color w:val="000000" w:themeColor="text1"/>
+                <w:sz w:val="20"/>
+              </w:rPr>
+              <w:t>_</w:t>
+            </w:r>
+            <w:r>
+              <w:rPr>
+                <w:rFonts w:ascii="Arial" w:eastAsia="Arial" w:hAnsi="Arial" w:cs="Arial"/>
+                <w:color w:val="000000" w:themeColor="text1"/>
+                <w:sz w:val="20"/>
+              </w:rPr>
+              <w:t>nip</w:t>
+            </w:r>
+            <w:r>
+              <w:rPr>
+                <w:rFonts w:ascii="Arial" w:eastAsia="Arial" w:hAnsi="Arial" w:cs="Arial"/>
+                <w:color w:val="000000" w:themeColor="text1"/>
+                <w:sz w:val="20"/>
+              </w:rPr>
+              <w:t>}</w:t>
+            </w:r>
+          </w:p>
+        </w:tc>
+        <w:tc>
+          <w:tcPr>
+            <w:tcW w:w="2851" w:type="dxa"/>
           </w:tcPr>
           <w:p>
             <w:pPr>
@@ -5070,7 +5379,7 @@
         </w:tc>
         <w:tc>
           <w:tcPr>
-            <w:tcW w:w="3006" w:type="dxa"/>
+            <w:tcW w:w="3305" w:type="dxa"/>
           </w:tcPr>
           <w:p>
             <w:pPr>
@@ -5085,6 +5394,30 @@
                 <w:sz w:val="20"/>
               </w:rPr>
             </w:pPr>
+            <w:r>
+              <w:rPr>
+                <w:rFonts w:ascii="Arial" w:eastAsia="Arial" w:hAnsi="Arial" w:cs="Arial"/>
+                <w:color w:val="000000" w:themeColor="text1"/>
+                <w:sz w:val="20"/>
+              </w:rPr>
+              <w:t>${</w:t>
+            </w:r>
+            <w:r>
+              <w:rPr>
+                <w:rFonts w:ascii="Arial" w:eastAsia="Arial" w:hAnsi="Arial" w:cs="Arial"/>
+                <w:color w:val="000000" w:themeColor="text1"/>
+                <w:sz w:val="20"/>
+              </w:rPr>
+              <w:t>id_1_pejabat_penyidik</w:t>
+            </w:r>
+            <w:r>
+              <w:rPr>
+                <w:rFonts w:ascii="Arial" w:eastAsia="Arial" w:hAnsi="Arial" w:cs="Arial"/>
+                <w:color w:val="000000" w:themeColor="text1"/>
+                <w:sz w:val="20"/>
+              </w:rPr>
+              <w:t>_jabatan}</w:t>
+            </w:r>
           </w:p>
           <w:p>
             <w:pPr>
@@ -5099,14 +5432,6 @@
                 <w:sz w:val="20"/>
               </w:rPr>
             </w:pPr>
-            <w:r>
-              <w:rPr>
-                <w:rFonts w:ascii="Arial" w:eastAsia="Arial" w:hAnsi="Arial" w:cs="Arial"/>
-                <w:color w:val="000000" w:themeColor="text1"/>
-                <w:sz w:val="20"/>
-              </w:rPr>
-              <w:t>……(51)……</w:t>
-            </w:r>
           </w:p>
           <w:p>
             <w:pPr>
@@ -5141,7 +5466,39 @@
                 <w:color w:val="000000" w:themeColor="text1"/>
                 <w:sz w:val="20"/>
               </w:rPr>
-              <w:t>……(52)……</w:t>
+              <w:t>${</w:t>
+            </w:r>
+            <w:r>
+              <w:rPr>
+                <w:rFonts w:ascii="Arial" w:eastAsia="Arial" w:hAnsi="Arial" w:cs="Arial"/>
+                <w:color w:val="000000" w:themeColor="text1"/>
+                <w:sz w:val="20"/>
+              </w:rPr>
+              <w:t>id_1_pejabat_penyidik</w:t>
+            </w:r>
+            <w:r>
+              <w:rPr>
+                <w:rFonts w:ascii="Arial" w:eastAsia="Arial" w:hAnsi="Arial" w:cs="Arial"/>
+                <w:color w:val="000000" w:themeColor="text1"/>
+                <w:sz w:val="20"/>
+              </w:rPr>
+              <w:t>_</w:t>
+            </w:r>
+            <w:r>
+              <w:rPr>
+                <w:rFonts w:ascii="Arial" w:eastAsia="Arial" w:hAnsi="Arial" w:cs="Arial"/>
+                <w:color w:val="000000" w:themeColor="text1"/>
+                <w:sz w:val="20"/>
+              </w:rPr>
+              <w:t>nama</w:t>
+            </w:r>
+            <w:r>
+              <w:rPr>
+                <w:rFonts w:ascii="Arial" w:eastAsia="Arial" w:hAnsi="Arial" w:cs="Arial"/>
+                <w:color w:val="000000" w:themeColor="text1"/>
+                <w:sz w:val="20"/>
+              </w:rPr>
+              <w:t>}</w:t>
             </w:r>
             <w:r>
               <w:rPr>
@@ -5225,7 +5582,55 @@
                 <w:color w:val="000000" w:themeColor="text1"/>
                 <w:sz w:val="20"/>
               </w:rPr>
-              <w:t>NIP. ……(53)……</w:t>
+              <w:t>NIP.</w:t>
+            </w:r>
+            <w:r>
+              <w:rPr>
+                <w:rFonts w:ascii="Arial" w:eastAsia="Arial" w:hAnsi="Arial" w:cs="Arial"/>
+                <w:color w:val="000000" w:themeColor="text1"/>
+                <w:sz w:val="20"/>
+              </w:rPr>
+              <w:t xml:space="preserve"> </w:t>
+            </w:r>
+            <w:r>
+              <w:rPr>
+                <w:rFonts w:ascii="Arial" w:eastAsia="Arial" w:hAnsi="Arial" w:cs="Arial"/>
+                <w:color w:val="000000" w:themeColor="text1"/>
+                <w:sz w:val="20"/>
+              </w:rPr>
+              <w:t>${</w:t>
+            </w:r>
+            <w:r>
+              <w:rPr>
+                <w:rFonts w:ascii="Arial" w:eastAsia="Arial" w:hAnsi="Arial" w:cs="Arial"/>
+                <w:color w:val="000000" w:themeColor="text1"/>
+                <w:sz w:val="20"/>
+              </w:rPr>
+              <w:t>id_1_pejabat_penyidik</w:t>
+            </w:r>
+            <w:r>
+              <w:rPr>
+                <w:rFonts w:ascii="Arial" w:eastAsia="Arial" w:hAnsi="Arial" w:cs="Arial"/>
+                <w:color w:val="000000" w:themeColor="text1"/>
+                <w:sz w:val="20"/>
+              </w:rPr>
+              <w:t>_</w:t>
+            </w:r>
+            <w:r>
+              <w:rPr>
+                <w:rFonts w:ascii="Arial" w:eastAsia="Arial" w:hAnsi="Arial" w:cs="Arial"/>
+                <w:color w:val="000000" w:themeColor="text1"/>
+                <w:sz w:val="20"/>
+              </w:rPr>
+              <w:t>nip</w:t>
+            </w:r>
+            <w:r>
+              <w:rPr>
+                <w:rFonts w:ascii="Arial" w:eastAsia="Arial" w:hAnsi="Arial" w:cs="Arial"/>
+                <w:color w:val="000000" w:themeColor="text1"/>
+                <w:sz w:val="20"/>
+              </w:rPr>
+              <w:t>}</w:t>
             </w:r>
           </w:p>
         </w:tc>
@@ -5252,7 +5657,7 @@
         </w:tc>
         <w:tc>
           <w:tcPr>
-            <w:tcW w:w="3150" w:type="dxa"/>
+            <w:tcW w:w="2851" w:type="dxa"/>
           </w:tcPr>
           <w:p>
             <w:pPr>
@@ -5309,7 +5714,23 @@
                 <w:color w:val="000000" w:themeColor="text1"/>
                 <w:sz w:val="20"/>
               </w:rPr>
-              <w:t>……………(54)……………</w:t>
+              <w:t>${</w:t>
+            </w:r>
+            <w:r>
+              <w:rPr>
+                <w:rFonts w:ascii="Arial" w:eastAsia="Arial" w:hAnsi="Arial" w:cs="Arial"/>
+                <w:color w:val="000000" w:themeColor="text1"/>
+                <w:sz w:val="20"/>
+              </w:rPr>
+              <w:t>kepala_bidang_penindakan_lpp</w:t>
+            </w:r>
+            <w:r>
+              <w:rPr>
+                <w:rFonts w:ascii="Arial" w:eastAsia="Arial" w:hAnsi="Arial" w:cs="Arial"/>
+                <w:color w:val="000000" w:themeColor="text1"/>
+                <w:sz w:val="20"/>
+              </w:rPr>
+              <w:t>_jabatan}</w:t>
             </w:r>
           </w:p>
           <w:p>
@@ -5325,14 +5746,6 @@
                 <w:sz w:val="20"/>
               </w:rPr>
             </w:pPr>
-            <w:r>
-              <w:rPr>
-                <w:rFonts w:ascii="Arial" w:eastAsia="Arial" w:hAnsi="Arial" w:cs="Arial"/>
-                <w:color w:val="000000" w:themeColor="text1"/>
-                <w:sz w:val="20"/>
-              </w:rPr>
-              <w:t>……(55)……</w:t>
-            </w:r>
           </w:p>
           <w:p>
             <w:pPr>
@@ -5367,7 +5780,39 @@
                 <w:color w:val="000000" w:themeColor="text1"/>
                 <w:sz w:val="20"/>
               </w:rPr>
-              <w:t>……(56)……</w:t>
+              <w:t>${</w:t>
+            </w:r>
+            <w:r>
+              <w:rPr>
+                <w:rFonts w:ascii="Arial" w:eastAsia="Arial" w:hAnsi="Arial" w:cs="Arial"/>
+                <w:color w:val="000000" w:themeColor="text1"/>
+                <w:sz w:val="20"/>
+              </w:rPr>
+              <w:t>kepala_bidang_penindakan_lpp</w:t>
+            </w:r>
+            <w:r>
+              <w:rPr>
+                <w:rFonts w:ascii="Arial" w:eastAsia="Arial" w:hAnsi="Arial" w:cs="Arial"/>
+                <w:color w:val="000000" w:themeColor="text1"/>
+                <w:sz w:val="20"/>
+              </w:rPr>
+              <w:t>_</w:t>
+            </w:r>
+            <w:r>
+              <w:rPr>
+                <w:rFonts w:ascii="Arial" w:eastAsia="Arial" w:hAnsi="Arial" w:cs="Arial"/>
+                <w:color w:val="000000" w:themeColor="text1"/>
+                <w:sz w:val="20"/>
+              </w:rPr>
+              <w:t>nama</w:t>
+            </w:r>
+            <w:r>
+              <w:rPr>
+                <w:rFonts w:ascii="Arial" w:eastAsia="Arial" w:hAnsi="Arial" w:cs="Arial"/>
+                <w:color w:val="000000" w:themeColor="text1"/>
+                <w:sz w:val="20"/>
+              </w:rPr>
+              <w:t>}</w:t>
             </w:r>
           </w:p>
           <w:p>
@@ -5389,7 +5834,56 @@
                 <w:color w:val="000000" w:themeColor="text1"/>
                 <w:sz w:val="20"/>
               </w:rPr>
-              <w:t>NIP. ……(57)……</w:t>
+              <w:lastRenderedPageBreak/>
+              <w:t>NIP.</w:t>
+            </w:r>
+            <w:r>
+              <w:rPr>
+                <w:rFonts w:ascii="Arial" w:eastAsia="Arial" w:hAnsi="Arial" w:cs="Arial"/>
+                <w:color w:val="000000" w:themeColor="text1"/>
+                <w:sz w:val="20"/>
+              </w:rPr>
+              <w:t xml:space="preserve"> </w:t>
+            </w:r>
+            <w:r>
+              <w:rPr>
+                <w:rFonts w:ascii="Arial" w:eastAsia="Arial" w:hAnsi="Arial" w:cs="Arial"/>
+                <w:color w:val="000000" w:themeColor="text1"/>
+                <w:sz w:val="20"/>
+              </w:rPr>
+              <w:t>${</w:t>
+            </w:r>
+            <w:r>
+              <w:rPr>
+                <w:rFonts w:ascii="Arial" w:eastAsia="Arial" w:hAnsi="Arial" w:cs="Arial"/>
+                <w:color w:val="000000" w:themeColor="text1"/>
+                <w:sz w:val="20"/>
+              </w:rPr>
+              <w:t>kepala_bidang_penindakan_lpp</w:t>
+            </w:r>
+            <w:r>
+              <w:rPr>
+                <w:rFonts w:ascii="Arial" w:eastAsia="Arial" w:hAnsi="Arial" w:cs="Arial"/>
+                <w:color w:val="000000" w:themeColor="text1"/>
+                <w:sz w:val="20"/>
+              </w:rPr>
+              <w:t>_</w:t>
+            </w:r>
+            <w:r>
+              <w:rPr>
+                <w:rFonts w:ascii="Arial" w:eastAsia="Arial" w:hAnsi="Arial" w:cs="Arial"/>
+                <w:color w:val="000000" w:themeColor="text1"/>
+                <w:sz w:val="20"/>
+              </w:rPr>
+              <w:t>nip</w:t>
+            </w:r>
+            <w:r>
+              <w:rPr>
+                <w:rFonts w:ascii="Arial" w:eastAsia="Arial" w:hAnsi="Arial" w:cs="Arial"/>
+                <w:color w:val="000000" w:themeColor="text1"/>
+                <w:sz w:val="20"/>
+              </w:rPr>
+              <w:t>}</w:t>
             </w:r>
             <w:r>
               <w:rPr>
@@ -5457,7 +5951,7 @@
         </w:tc>
         <w:tc>
           <w:tcPr>
-            <w:tcW w:w="3006" w:type="dxa"/>
+            <w:tcW w:w="3305" w:type="dxa"/>
           </w:tcPr>
           <w:p>
             <w:pPr>

</xml_diff>

<commit_message>
penyesuaian data identitas sarkut,barang, bangunan, dan ba tolak 1 pada penindakan, penyesuaian form create pada penyidikan dan penambahan form pencacahan barang
</commit_message>
<xml_diff>
--- a/resources/templates/Dokpenyidikan/surat-lpf.docx
+++ b/resources/templates/Dokpenyidikan/surat-lpf.docx
@@ -2,289 +2,6 @@
 <file path=word/document.xml><?xml version="1.0" encoding="utf-8"?>
 <w:document xmlns:wpc="http://schemas.microsoft.com/office/word/2010/wordprocessingCanvas" xmlns:cx="http://schemas.microsoft.com/office/drawing/2014/chartex" xmlns:cx1="http://schemas.microsoft.com/office/drawing/2015/9/8/chartex" xmlns:cx2="http://schemas.microsoft.com/office/drawing/2015/10/21/chartex" xmlns:cx3="http://schemas.microsoft.com/office/drawing/2016/5/9/chartex" xmlns:cx4="http://schemas.microsoft.com/office/drawing/2016/5/10/chartex" xmlns:cx5="http://schemas.microsoft.com/office/drawing/2016/5/11/chartex" xmlns:cx6="http://schemas.microsoft.com/office/drawing/2016/5/12/chartex" xmlns:cx7="http://schemas.microsoft.com/office/drawing/2016/5/13/chartex" xmlns:cx8="http://schemas.microsoft.com/office/drawing/2016/5/14/chartex" xmlns:mc="http://schemas.openxmlformats.org/markup-compatibility/2006" xmlns:aink="http://schemas.microsoft.com/office/drawing/2016/ink" xmlns:am3d="http://schemas.microsoft.com/office/drawing/2017/model3d" xmlns:o="urn:schemas-microsoft-com:office:office" xmlns:oel="http://schemas.microsoft.com/office/2019/extlst" xmlns:r="http://schemas.openxmlformats.org/officeDocument/2006/relationships" xmlns:m="http://schemas.openxmlformats.org/officeDocument/2006/math" xmlns:v="urn:schemas-microsoft-com:vml" xmlns:wp14="http://schemas.microsoft.com/office/word/2010/wordprocessingDrawing" xmlns:wp="http://schemas.openxmlformats.org/drawingml/2006/wordprocessingDrawing" xmlns:w10="urn:schemas-microsoft-com:office:word" xmlns:w="http://schemas.openxmlformats.org/wordprocessingml/2006/main" xmlns:w14="http://schemas.microsoft.com/office/word/2010/wordml" xmlns:w15="http://schemas.microsoft.com/office/word/2012/wordml" xmlns:w16cex="http://schemas.microsoft.com/office/word/2018/wordml/cex" xmlns:w16cid="http://schemas.microsoft.com/office/word/2016/wordml/cid" xmlns:w16="http://schemas.microsoft.com/office/word/2018/wordml" xmlns:w16du="http://schemas.microsoft.com/office/word/2023/wordml/word16du" xmlns:w16sdtdh="http://schemas.microsoft.com/office/word/2020/wordml/sdtdatahash" xmlns:w16sdtfl="http://schemas.microsoft.com/office/word/2024/wordml/sdtformatlock" xmlns:w16se="http://schemas.microsoft.com/office/word/2015/wordml/symex" xmlns:wpg="http://schemas.microsoft.com/office/word/2010/wordprocessingGroup" xmlns:wpi="http://schemas.microsoft.com/office/word/2010/wordprocessingInk" xmlns:wne="http://schemas.microsoft.com/office/word/2006/wordml" xmlns:wps="http://schemas.microsoft.com/office/word/2010/wordprocessingShape" mc:Ignorable="w14 w15 w16se w16cid w16 w16cex w16sdtdh w16sdtfl w16du wp14">
   <w:body>
-    <w:p>
-      <w:pPr>
-        <w:pStyle w:val="Judul"/>
-        <w:spacing w:line="276" w:lineRule="auto"/>
-        <w:ind w:left="1560"/>
-        <w:rPr>
-          <w:rFonts w:ascii="Arial" w:hAnsi="Arial" w:cs="Arial"/>
-          <w:sz w:val="28"/>
-          <w:szCs w:val="28"/>
-          <w:lang w:val="id-ID"/>
-        </w:rPr>
-      </w:pPr>
-      <w:r>
-        <w:rPr>
-          <w:b w:val="0"/>
-          <w:noProof/>
-        </w:rPr>
-        <w:drawing>
-          <wp:anchor distT="0" distB="0" distL="114300" distR="114300" simplePos="0" relativeHeight="251659264" behindDoc="0" locked="0" layoutInCell="1" allowOverlap="1" wp14:anchorId="024905E0" wp14:editId="46731D45">
-            <wp:simplePos x="0" y="0"/>
-            <wp:positionH relativeFrom="column">
-              <wp:posOffset>0</wp:posOffset>
-            </wp:positionH>
-            <wp:positionV relativeFrom="paragraph">
-              <wp:posOffset>14825</wp:posOffset>
-            </wp:positionV>
-            <wp:extent cx="971550" cy="914400"/>
-            <wp:effectExtent l="0" t="0" r="0" b="0"/>
-            <wp:wrapNone/>
-            <wp:docPr id="11" name="Picture 11" descr="depkeu"/>
-            <wp:cNvGraphicFramePr>
-              <a:graphicFrameLocks xmlns:a="http://schemas.openxmlformats.org/drawingml/2006/main" noChangeAspect="1"/>
-            </wp:cNvGraphicFramePr>
-            <a:graphic xmlns:a="http://schemas.openxmlformats.org/drawingml/2006/main">
-              <a:graphicData uri="http://schemas.openxmlformats.org/drawingml/2006/picture">
-                <pic:pic xmlns:pic="http://schemas.openxmlformats.org/drawingml/2006/picture">
-                  <pic:nvPicPr>
-                    <pic:cNvPr id="0" name="Picture 1" descr="depkeu"/>
-                    <pic:cNvPicPr>
-                      <a:picLocks noChangeAspect="1" noChangeArrowheads="1"/>
-                    </pic:cNvPicPr>
-                  </pic:nvPicPr>
-                  <pic:blipFill>
-                    <a:blip r:embed="rId7" cstate="print">
-                      <a:extLst>
-                        <a:ext uri="{28A0092B-C50C-407E-A947-70E740481C1C}">
-                          <a14:useLocalDpi xmlns:a14="http://schemas.microsoft.com/office/drawing/2010/main" val="0"/>
-                        </a:ext>
-                      </a:extLst>
-                    </a:blip>
-                    <a:srcRect/>
-                    <a:stretch>
-                      <a:fillRect/>
-                    </a:stretch>
-                  </pic:blipFill>
-                  <pic:spPr bwMode="auto">
-                    <a:xfrm>
-                      <a:off x="0" y="0"/>
-                      <a:ext cx="971550" cy="914400"/>
-                    </a:xfrm>
-                    <a:prstGeom prst="rect">
-                      <a:avLst/>
-                    </a:prstGeom>
-                    <a:noFill/>
-                    <a:ln w="9525">
-                      <a:noFill/>
-                      <a:miter lim="800000"/>
-                      <a:headEnd/>
-                      <a:tailEnd/>
-                    </a:ln>
-                  </pic:spPr>
-                </pic:pic>
-              </a:graphicData>
-            </a:graphic>
-            <wp14:sizeRelH relativeFrom="page">
-              <wp14:pctWidth>0</wp14:pctWidth>
-            </wp14:sizeRelH>
-            <wp14:sizeRelV relativeFrom="page">
-              <wp14:pctHeight>0</wp14:pctHeight>
-            </wp14:sizeRelV>
-          </wp:anchor>
-        </w:drawing>
-      </w:r>
-      <w:r>
-        <w:rPr>
-          <w:rFonts w:ascii="Arial" w:hAnsi="Arial" w:cs="Arial"/>
-          <w:sz w:val="28"/>
-          <w:szCs w:val="28"/>
-          <w:lang w:val="id-ID"/>
-        </w:rPr>
-        <w:t>KEMENTERIAN KEUANGAN REPUBLIK INDONESIA</w:t>
-      </w:r>
-    </w:p>
-    <w:p>
-      <w:pPr>
-        <w:ind w:left="1560"/>
-        <w:jc w:val="center"/>
-        <w:rPr>
-          <w:rFonts w:ascii="Arial" w:hAnsi="Arial" w:cs="Arial"/>
-          <w:b/>
-          <w:szCs w:val="24"/>
-        </w:rPr>
-      </w:pPr>
-      <w:r>
-        <w:rPr>
-          <w:rFonts w:ascii="Arial" w:hAnsi="Arial" w:cs="Arial"/>
-          <w:b/>
-          <w:szCs w:val="24"/>
-        </w:rPr>
-        <w:t>DIREKTORAT JENDERAL BEA DAN CUKAI</w:t>
-      </w:r>
-    </w:p>
-    <w:p>
-      <w:pPr>
-        <w:ind w:left="1560"/>
-        <w:jc w:val="center"/>
-        <w:rPr>
-          <w:rFonts w:ascii="Arial" w:hAnsi="Arial" w:cs="Arial"/>
-          <w:b/>
-          <w:szCs w:val="24"/>
-        </w:rPr>
-      </w:pPr>
-      <w:r>
-        <w:rPr>
-          <w:rFonts w:ascii="Arial" w:hAnsi="Arial" w:cs="Arial"/>
-          <w:b/>
-          <w:szCs w:val="24"/>
-        </w:rPr>
-        <w:t>KANTOR PELAYANAN UTAMA BEA DAN CUKAI TIPE B BATAM</w:t>
-      </w:r>
-    </w:p>
-    <w:p>
-      <w:pPr>
-        <w:ind w:left="1560"/>
-        <w:jc w:val="center"/>
-        <w:rPr>
-          <w:rFonts w:ascii="Arial" w:hAnsi="Arial" w:cs="Arial"/>
-          <w:b/>
-          <w:sz w:val="6"/>
-          <w:szCs w:val="8"/>
-        </w:rPr>
-      </w:pPr>
-    </w:p>
-    <w:p>
-      <w:pPr>
-        <w:ind w:left="1560"/>
-        <w:jc w:val="center"/>
-        <w:rPr>
-          <w:rFonts w:ascii="Arial" w:hAnsi="Arial" w:cs="Arial"/>
-          <w:sz w:val="16"/>
-          <w:szCs w:val="16"/>
-        </w:rPr>
-      </w:pPr>
-      <w:r>
-        <w:rPr>
-          <w:rFonts w:ascii="Arial" w:hAnsi="Arial" w:cs="Arial"/>
-          <w:sz w:val="16"/>
-          <w:szCs w:val="16"/>
-        </w:rPr>
-        <w:t>JALAN KUDA LAUT BATU AMPAR BATAM – 29432</w:t>
-      </w:r>
-    </w:p>
-    <w:p>
-      <w:pPr>
-        <w:ind w:left="1560"/>
-        <w:jc w:val="center"/>
-        <w:rPr>
-          <w:rStyle w:val="Hyperlink"/>
-          <w:rFonts w:ascii="Arial" w:hAnsi="Arial" w:cs="Arial"/>
-          <w:color w:val="auto"/>
-          <w:sz w:val="16"/>
-          <w:szCs w:val="16"/>
-        </w:rPr>
-      </w:pPr>
-      <w:r>
-        <w:rPr>
-          <w:noProof/>
-          <w:sz w:val="16"/>
-          <w:szCs w:val="16"/>
-        </w:rPr>
-        <mc:AlternateContent>
-          <mc:Choice Requires="wps">
-            <w:drawing>
-              <wp:anchor distT="0" distB="0" distL="114300" distR="114300" simplePos="0" relativeHeight="251660288" behindDoc="0" locked="0" layoutInCell="1" allowOverlap="1" wp14:anchorId="4936B111" wp14:editId="5233B137">
-                <wp:simplePos x="0" y="0"/>
-                <wp:positionH relativeFrom="column">
-                  <wp:posOffset>3175</wp:posOffset>
-                </wp:positionH>
-                <wp:positionV relativeFrom="paragraph">
-                  <wp:posOffset>180782</wp:posOffset>
-                </wp:positionV>
-                <wp:extent cx="6058894" cy="0"/>
-                <wp:effectExtent l="0" t="0" r="0" b="0"/>
-                <wp:wrapNone/>
-                <wp:docPr id="10" name="Straight Connector 10"/>
-                <wp:cNvGraphicFramePr/>
-                <a:graphic xmlns:a="http://schemas.openxmlformats.org/drawingml/2006/main">
-                  <a:graphicData uri="http://schemas.microsoft.com/office/word/2010/wordprocessingShape">
-                    <wps:wsp>
-                      <wps:cNvCnPr/>
-                      <wps:spPr>
-                        <a:xfrm>
-                          <a:off x="0" y="0"/>
-                          <a:ext cx="6058894" cy="0"/>
-                        </a:xfrm>
-                        <a:prstGeom prst="line">
-                          <a:avLst/>
-                        </a:prstGeom>
-                        <a:ln w="12700"/>
-                      </wps:spPr>
-                      <wps:style>
-                        <a:lnRef idx="1">
-                          <a:schemeClr val="dk1"/>
-                        </a:lnRef>
-                        <a:fillRef idx="0">
-                          <a:schemeClr val="dk1"/>
-                        </a:fillRef>
-                        <a:effectRef idx="0">
-                          <a:schemeClr val="dk1"/>
-                        </a:effectRef>
-                        <a:fontRef idx="minor">
-                          <a:schemeClr val="tx1"/>
-                        </a:fontRef>
-                      </wps:style>
-                      <wps:bodyPr/>
-                    </wps:wsp>
-                  </a:graphicData>
-                </a:graphic>
-              </wp:anchor>
-            </w:drawing>
-          </mc:Choice>
-          <mc:Fallback>
-            <w:pict>
-              <v:line w14:anchorId="18E45F22" id="Straight Connector 10" o:spid="_x0000_s1026" style="position:absolute;z-index:251660288;visibility:visible;mso-wrap-style:square;mso-wrap-distance-left:9pt;mso-wrap-distance-top:0;mso-wrap-distance-right:9pt;mso-wrap-distance-bottom:0;mso-position-horizontal:absolute;mso-position-horizontal-relative:text;mso-position-vertical:absolute;mso-position-vertical-relative:text" from=".25pt,14.25pt" to="477.35pt,14.25pt" o:gfxdata="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" strokecolor="black [3200]" strokeweight="1pt">
-                <v:stroke joinstyle="miter"/>
-              </v:line>
-            </w:pict>
-          </mc:Fallback>
-        </mc:AlternateContent>
-      </w:r>
-      <w:r>
-        <w:rPr>
-          <w:rFonts w:ascii="Arial" w:hAnsi="Arial" w:cs="Arial"/>
-          <w:sz w:val="16"/>
-          <w:szCs w:val="16"/>
-        </w:rPr>
-        <w:t xml:space="preserve">TELEPON (0778) 458818, 458263; FAKSIMILE (0778) 458149; SITUS : </w:t>
-      </w:r>
-      <w:r>
-        <w:rPr>
-          <w:rFonts w:ascii="Arial" w:hAnsi="Arial" w:cs="Arial"/>
-          <w:sz w:val="16"/>
-          <w:szCs w:val="16"/>
-        </w:rPr>
-        <w:t xml:space="preserve"> </w:t>
-      </w:r>
-      <w:hyperlink r:id="rId8" w:history="1">
-        <w:r>
-          <w:rPr>
-            <w:rStyle w:val="Hyperlink"/>
-            <w:rFonts w:ascii="Arial" w:hAnsi="Arial" w:cs="Arial"/>
-            <w:color w:val="auto"/>
-            <w:sz w:val="16"/>
-            <w:szCs w:val="16"/>
-          </w:rPr>
-          <w:t>www.bcbatam.beacukai.go.id</w:t>
-        </w:r>
-      </w:hyperlink>
-    </w:p>
-    <w:p>
-      <w:pPr>
-        <w:autoSpaceDE w:val="0"/>
-        <w:autoSpaceDN w:val="0"/>
-        <w:adjustRightInd w:val="0"/>
-        <w:rPr>
-          <w:rFonts w:ascii="Arial" w:hAnsi="Arial" w:cs="Arial"/>
-          <w:b/>
-          <w:bCs/>
-          <w:color w:val="000000" w:themeColor="text1"/>
-          <w:u w:val="single"/>
-        </w:rPr>
-      </w:pPr>
-    </w:p>
     <w:p>
       <w:pPr>
         <w:ind w:right="56"/>
@@ -685,6 +402,14 @@
                 <w:color w:val="000000" w:themeColor="text1"/>
                 <w:sz w:val="20"/>
               </w:rPr>
+              <w:t>_lpp</w:t>
+            </w:r>
+            <w:r>
+              <w:rPr>
+                <w:rFonts w:ascii="Arial" w:eastAsia="Arial" w:hAnsi="Arial" w:cs="Arial"/>
+                <w:color w:val="000000" w:themeColor="text1"/>
+                <w:sz w:val="20"/>
+              </w:rPr>
               <w:t>}</w:t>
             </w:r>
           </w:p>
@@ -2884,7 +2609,7 @@
                 <w:color w:val="000000" w:themeColor="text1"/>
                 <w:sz w:val="20"/>
               </w:rPr>
-              <w:t>-</w:t>
+              <w:t>${komoditi_lpp}</w:t>
             </w:r>
           </w:p>
         </w:tc>
@@ -5210,23 +4935,7 @@
                 <w:color w:val="000000" w:themeColor="text1"/>
                 <w:sz w:val="20"/>
               </w:rPr>
-              <w:t>_</w:t>
-            </w:r>
-            <w:r>
-              <w:rPr>
-                <w:rFonts w:ascii="Arial" w:eastAsia="Arial" w:hAnsi="Arial" w:cs="Arial"/>
-                <w:color w:val="000000" w:themeColor="text1"/>
-                <w:sz w:val="20"/>
-              </w:rPr>
-              <w:t>nama</w:t>
-            </w:r>
-            <w:r>
-              <w:rPr>
-                <w:rFonts w:ascii="Arial" w:eastAsia="Arial" w:hAnsi="Arial" w:cs="Arial"/>
-                <w:color w:val="000000" w:themeColor="text1"/>
-                <w:sz w:val="20"/>
-              </w:rPr>
-              <w:t>}</w:t>
+              <w:t>_nama}</w:t>
             </w:r>
           </w:p>
           <w:p>
@@ -5338,23 +5047,7 @@
                 <w:color w:val="000000" w:themeColor="text1"/>
                 <w:sz w:val="20"/>
               </w:rPr>
-              <w:t>_</w:t>
-            </w:r>
-            <w:r>
-              <w:rPr>
-                <w:rFonts w:ascii="Arial" w:eastAsia="Arial" w:hAnsi="Arial" w:cs="Arial"/>
-                <w:color w:val="000000" w:themeColor="text1"/>
-                <w:sz w:val="20"/>
-              </w:rPr>
-              <w:t>nip</w:t>
-            </w:r>
-            <w:r>
-              <w:rPr>
-                <w:rFonts w:ascii="Arial" w:eastAsia="Arial" w:hAnsi="Arial" w:cs="Arial"/>
-                <w:color w:val="000000" w:themeColor="text1"/>
-                <w:sz w:val="20"/>
-              </w:rPr>
-              <w:t>}</w:t>
+              <w:t>_nip}</w:t>
             </w:r>
           </w:p>
         </w:tc>
@@ -5482,23 +5175,7 @@
                 <w:color w:val="000000" w:themeColor="text1"/>
                 <w:sz w:val="20"/>
               </w:rPr>
-              <w:t>_</w:t>
-            </w:r>
-            <w:r>
-              <w:rPr>
-                <w:rFonts w:ascii="Arial" w:eastAsia="Arial" w:hAnsi="Arial" w:cs="Arial"/>
-                <w:color w:val="000000" w:themeColor="text1"/>
-                <w:sz w:val="20"/>
-              </w:rPr>
-              <w:t>nama</w:t>
-            </w:r>
-            <w:r>
-              <w:rPr>
-                <w:rFonts w:ascii="Arial" w:eastAsia="Arial" w:hAnsi="Arial" w:cs="Arial"/>
-                <w:color w:val="000000" w:themeColor="text1"/>
-                <w:sz w:val="20"/>
-              </w:rPr>
-              <w:t>}</w:t>
+              <w:t>_nama}</w:t>
             </w:r>
             <w:r>
               <w:rPr>
@@ -5590,15 +5267,7 @@
                 <w:color w:val="000000" w:themeColor="text1"/>
                 <w:sz w:val="20"/>
               </w:rPr>
-              <w:t xml:space="preserve"> </w:t>
-            </w:r>
-            <w:r>
-              <w:rPr>
-                <w:rFonts w:ascii="Arial" w:eastAsia="Arial" w:hAnsi="Arial" w:cs="Arial"/>
-                <w:color w:val="000000" w:themeColor="text1"/>
-                <w:sz w:val="20"/>
-              </w:rPr>
-              <w:t>${</w:t>
+              <w:t xml:space="preserve"> ${</w:t>
             </w:r>
             <w:r>
               <w:rPr>
@@ -5614,23 +5283,7 @@
                 <w:color w:val="000000" w:themeColor="text1"/>
                 <w:sz w:val="20"/>
               </w:rPr>
-              <w:t>_</w:t>
-            </w:r>
-            <w:r>
-              <w:rPr>
-                <w:rFonts w:ascii="Arial" w:eastAsia="Arial" w:hAnsi="Arial" w:cs="Arial"/>
-                <w:color w:val="000000" w:themeColor="text1"/>
-                <w:sz w:val="20"/>
-              </w:rPr>
-              <w:t>nip</w:t>
-            </w:r>
-            <w:r>
-              <w:rPr>
-                <w:rFonts w:ascii="Arial" w:eastAsia="Arial" w:hAnsi="Arial" w:cs="Arial"/>
-                <w:color w:val="000000" w:themeColor="text1"/>
-                <w:sz w:val="20"/>
-              </w:rPr>
-              <w:t>}</w:t>
+              <w:t>_nip}</w:t>
             </w:r>
           </w:p>
         </w:tc>
@@ -5796,23 +5449,7 @@
                 <w:color w:val="000000" w:themeColor="text1"/>
                 <w:sz w:val="20"/>
               </w:rPr>
-              <w:t>_</w:t>
-            </w:r>
-            <w:r>
-              <w:rPr>
-                <w:rFonts w:ascii="Arial" w:eastAsia="Arial" w:hAnsi="Arial" w:cs="Arial"/>
-                <w:color w:val="000000" w:themeColor="text1"/>
-                <w:sz w:val="20"/>
-              </w:rPr>
-              <w:t>nama</w:t>
-            </w:r>
-            <w:r>
-              <w:rPr>
-                <w:rFonts w:ascii="Arial" w:eastAsia="Arial" w:hAnsi="Arial" w:cs="Arial"/>
-                <w:color w:val="000000" w:themeColor="text1"/>
-                <w:sz w:val="20"/>
-              </w:rPr>
-              <w:t>}</w:t>
+              <w:t>_nama}</w:t>
             </w:r>
           </w:p>
           <w:p>
@@ -5834,7 +5471,6 @@
                 <w:color w:val="000000" w:themeColor="text1"/>
                 <w:sz w:val="20"/>
               </w:rPr>
-              <w:lastRenderedPageBreak/>
               <w:t>NIP.</w:t>
             </w:r>
             <w:r>
@@ -5843,15 +5479,7 @@
                 <w:color w:val="000000" w:themeColor="text1"/>
                 <w:sz w:val="20"/>
               </w:rPr>
-              <w:t xml:space="preserve"> </w:t>
-            </w:r>
-            <w:r>
-              <w:rPr>
-                <w:rFonts w:ascii="Arial" w:eastAsia="Arial" w:hAnsi="Arial" w:cs="Arial"/>
-                <w:color w:val="000000" w:themeColor="text1"/>
-                <w:sz w:val="20"/>
-              </w:rPr>
-              <w:t>${</w:t>
+              <w:t xml:space="preserve"> ${</w:t>
             </w:r>
             <w:r>
               <w:rPr>
@@ -5867,23 +5495,7 @@
                 <w:color w:val="000000" w:themeColor="text1"/>
                 <w:sz w:val="20"/>
               </w:rPr>
-              <w:t>_</w:t>
-            </w:r>
-            <w:r>
-              <w:rPr>
-                <w:rFonts w:ascii="Arial" w:eastAsia="Arial" w:hAnsi="Arial" w:cs="Arial"/>
-                <w:color w:val="000000" w:themeColor="text1"/>
-                <w:sz w:val="20"/>
-              </w:rPr>
-              <w:t>nip</w:t>
-            </w:r>
-            <w:r>
-              <w:rPr>
-                <w:rFonts w:ascii="Arial" w:eastAsia="Arial" w:hAnsi="Arial" w:cs="Arial"/>
-                <w:color w:val="000000" w:themeColor="text1"/>
-                <w:sz w:val="20"/>
-              </w:rPr>
-              <w:t>}</w:t>
+              <w:t>_nip}</w:t>
             </w:r>
             <w:r>
               <w:rPr>

</xml_diff>